<commit_message>
Added and Updated Project Documents
</commit_message>
<xml_diff>
--- a/docs/editable/Sprint-1.docx
+++ b/docs/editable/Sprint-1.docx
@@ -75,8 +75,8 @@
           <w:b/>
           <w:bCs/>
           <w:color w:val="0F4761" w:themeColor="accent1" w:themeShade="BF"/>
-          <w:sz w:val="52"/>
-          <w:szCs w:val="52"/>
+          <w:sz w:val="56"/>
+          <w:szCs w:val="56"/>
           <w:lang w:val="en-US"/>
         </w:rPr>
       </w:pPr>
@@ -86,8 +86,8 @@
           <w:b/>
           <w:bCs/>
           <w:color w:val="0F4761" w:themeColor="accent1" w:themeShade="BF"/>
-          <w:sz w:val="52"/>
-          <w:szCs w:val="52"/>
+          <w:sz w:val="56"/>
+          <w:szCs w:val="56"/>
           <w:lang w:val="en-US"/>
         </w:rPr>
         <w:t>REPORT SP1</w:t>
@@ -101,8 +101,8 @@
           <w:b/>
           <w:bCs/>
           <w:color w:val="0F4761" w:themeColor="accent1" w:themeShade="BF"/>
-          <w:sz w:val="52"/>
-          <w:szCs w:val="52"/>
+          <w:sz w:val="56"/>
+          <w:szCs w:val="56"/>
           <w:lang w:val="en-US"/>
         </w:rPr>
       </w:pPr>
@@ -112,8 +112,8 @@
           <w:b/>
           <w:bCs/>
           <w:color w:val="0F4761" w:themeColor="accent1" w:themeShade="BF"/>
-          <w:sz w:val="52"/>
-          <w:szCs w:val="52"/>
+          <w:sz w:val="56"/>
+          <w:szCs w:val="56"/>
           <w:lang w:val="en-US"/>
         </w:rPr>
         <w:t>TEAM “LEXICON”</w:t>
@@ -143,6 +143,570 @@
           <w:lang w:val="en-US"/>
         </w:rPr>
       </w:pPr>
+      <w:r>
+        <w:rPr>
+          <w:rFonts w:ascii="Times New Roman" w:hAnsi="Times New Roman" w:cs="Times New Roman"/>
+          <w:b/>
+          <w:bCs/>
+          <w:noProof/>
+          <w:sz w:val="48"/>
+          <w:szCs w:val="48"/>
+          <w:lang w:val="en-US"/>
+        </w:rPr>
+        <mc:AlternateContent>
+          <mc:Choice Requires="wps">
+            <w:drawing>
+              <wp:anchor distT="45720" distB="45720" distL="114300" distR="114300" simplePos="0" relativeHeight="251660288" behindDoc="1" locked="0" layoutInCell="1" allowOverlap="1" wp14:anchorId="54BC8081" wp14:editId="78B873E0">
+                <wp:simplePos x="0" y="0"/>
+                <wp:positionH relativeFrom="margin">
+                  <wp:posOffset>-736600</wp:posOffset>
+                </wp:positionH>
+                <wp:positionV relativeFrom="paragraph">
+                  <wp:posOffset>3378835</wp:posOffset>
+                </wp:positionV>
+                <wp:extent cx="4089400" cy="1404620"/>
+                <wp:effectExtent l="0" t="0" r="6350" b="9525"/>
+                <wp:wrapNone/>
+                <wp:docPr id="217" name="Text Box 2"/>
+                <wp:cNvGraphicFramePr>
+                  <a:graphicFrameLocks xmlns:a="http://schemas.openxmlformats.org/drawingml/2006/main"/>
+                </wp:cNvGraphicFramePr>
+                <a:graphic xmlns:a="http://schemas.openxmlformats.org/drawingml/2006/main">
+                  <a:graphicData uri="http://schemas.microsoft.com/office/word/2010/wordprocessingShape">
+                    <wps:wsp>
+                      <wps:cNvSpPr txBox="1">
+                        <a:spLocks noChangeArrowheads="1"/>
+                      </wps:cNvSpPr>
+                      <wps:spPr bwMode="auto">
+                        <a:xfrm>
+                          <a:off x="0" y="0"/>
+                          <a:ext cx="4089400" cy="1404620"/>
+                        </a:xfrm>
+                        <a:prstGeom prst="rect">
+                          <a:avLst/>
+                        </a:prstGeom>
+                        <a:solidFill>
+                          <a:srgbClr val="FFFFFF"/>
+                        </a:solidFill>
+                        <a:ln w="9525">
+                          <a:noFill/>
+                          <a:miter lim="800000"/>
+                          <a:headEnd/>
+                          <a:tailEnd/>
+                        </a:ln>
+                      </wps:spPr>
+                      <wps:txbx>
+                        <w:txbxContent>
+                          <w:p>
+                            <w:pPr>
+                              <w:spacing w:after="0"/>
+                              <w:rPr>
+                                <w:rFonts w:ascii="Times New Roman" w:hAnsi="Times New Roman" w:cs="Times New Roman"/>
+                                <w:b/>
+                                <w:bCs/>
+                                <w:sz w:val="22"/>
+                                <w:szCs w:val="22"/>
+                              </w:rPr>
+                            </w:pPr>
+                            <w:r>
+                              <w:rPr>
+                                <w:rFonts w:ascii="Times New Roman" w:hAnsi="Times New Roman" w:cs="Times New Roman"/>
+                                <w:b/>
+                                <w:bCs/>
+                                <w:sz w:val="22"/>
+                                <w:szCs w:val="22"/>
+                              </w:rPr>
+                              <w:t>University of Roehampton</w:t>
+                            </w:r>
+                          </w:p>
+                          <w:p>
+                            <w:pPr>
+                              <w:spacing w:after="0"/>
+                              <w:rPr>
+                                <w:rFonts w:ascii="Times New Roman" w:hAnsi="Times New Roman" w:cs="Times New Roman"/>
+                                <w:b/>
+                                <w:bCs/>
+                                <w:sz w:val="22"/>
+                                <w:szCs w:val="22"/>
+                              </w:rPr>
+                            </w:pPr>
+                            <w:r>
+                              <w:rPr>
+                                <w:rFonts w:ascii="Times New Roman" w:hAnsi="Times New Roman" w:cs="Times New Roman"/>
+                                <w:b/>
+                                <w:bCs/>
+                                <w:sz w:val="22"/>
+                                <w:szCs w:val="22"/>
+                              </w:rPr>
+                              <w:t>Module: Software Engineering</w:t>
+                            </w:r>
+                          </w:p>
+                          <w:p>
+                            <w:pPr>
+                              <w:spacing w:after="0"/>
+                              <w:rPr>
+                                <w:rFonts w:ascii="Times New Roman" w:hAnsi="Times New Roman" w:cs="Times New Roman"/>
+                                <w:b/>
+                                <w:bCs/>
+                                <w:sz w:val="22"/>
+                                <w:szCs w:val="22"/>
+                              </w:rPr>
+                            </w:pPr>
+                            <w:r>
+                              <w:rPr>
+                                <w:rFonts w:ascii="Times New Roman" w:hAnsi="Times New Roman" w:cs="Times New Roman"/>
+                                <w:b/>
+                                <w:bCs/>
+                                <w:sz w:val="22"/>
+                                <w:szCs w:val="22"/>
+                              </w:rPr>
+                              <w:t>Assignment: Coursework 1. Sprint 1</w:t>
+                            </w:r>
+                          </w:p>
+                          <w:p>
+                            <w:pPr>
+                              <w:spacing w:after="0"/>
+                              <w:rPr>
+                                <w:rFonts w:ascii="Times New Roman" w:hAnsi="Times New Roman" w:cs="Times New Roman"/>
+                                <w:b/>
+                                <w:bCs/>
+                                <w:sz w:val="22"/>
+                                <w:szCs w:val="22"/>
+                              </w:rPr>
+                            </w:pPr>
+                            <w:r>
+                              <w:rPr>
+                                <w:rFonts w:ascii="Times New Roman" w:hAnsi="Times New Roman" w:cs="Times New Roman"/>
+                                <w:b/>
+                                <w:bCs/>
+                                <w:sz w:val="22"/>
+                                <w:szCs w:val="22"/>
+                              </w:rPr>
+                              <w:t>Group name: Lexicon</w:t>
+                            </w:r>
+                          </w:p>
+                          <w:p>
+                            <w:pPr>
+                              <w:spacing w:after="0"/>
+                              <w:rPr>
+                                <w:rFonts w:ascii="Times New Roman" w:hAnsi="Times New Roman" w:cs="Times New Roman"/>
+                                <w:b/>
+                                <w:bCs/>
+                                <w:sz w:val="22"/>
+                                <w:szCs w:val="22"/>
+                              </w:rPr>
+                            </w:pPr>
+                            <w:r>
+                              <w:rPr>
+                                <w:rFonts w:ascii="Times New Roman" w:hAnsi="Times New Roman" w:cs="Times New Roman"/>
+                                <w:b/>
+                                <w:bCs/>
+                                <w:sz w:val="22"/>
+                                <w:szCs w:val="22"/>
+                              </w:rPr>
+                              <w:t>Team Members:</w:t>
+                            </w:r>
+                          </w:p>
+                          <w:p>
+                            <w:pPr>
+                              <w:pStyle w:val="ListParagraph"/>
+                              <w:numPr>
+                                <w:ilvl w:val="0"/>
+                                <w:numId w:val="2"/>
+                              </w:numPr>
+                              <w:spacing w:after="0"/>
+                              <w:rPr>
+                                <w:rFonts w:ascii="Times New Roman" w:hAnsi="Times New Roman" w:cs="Times New Roman"/>
+                                <w:b/>
+                                <w:bCs/>
+                                <w:sz w:val="22"/>
+                                <w:szCs w:val="22"/>
+                              </w:rPr>
+                            </w:pPr>
+                            <w:r>
+                              <w:rPr>
+                                <w:rFonts w:ascii="Times New Roman" w:hAnsi="Times New Roman" w:cs="Times New Roman"/>
+                                <w:b/>
+                                <w:bCs/>
+                                <w:sz w:val="22"/>
+                                <w:szCs w:val="22"/>
+                              </w:rPr>
+                              <w:t>Bakhtiyor Sohibnazarov – SOH22590018</w:t>
+                            </w:r>
+                          </w:p>
+                          <w:p>
+                            <w:pPr>
+                              <w:pStyle w:val="ListParagraph"/>
+                              <w:numPr>
+                                <w:ilvl w:val="0"/>
+                                <w:numId w:val="2"/>
+                              </w:numPr>
+                              <w:spacing w:after="0"/>
+                              <w:rPr>
+                                <w:rFonts w:ascii="Times New Roman" w:hAnsi="Times New Roman" w:cs="Times New Roman"/>
+                                <w:b/>
+                                <w:bCs/>
+                                <w:sz w:val="22"/>
+                                <w:szCs w:val="22"/>
+                              </w:rPr>
+                            </w:pPr>
+                            <w:r>
+                              <w:rPr>
+                                <w:rFonts w:ascii="Times New Roman" w:hAnsi="Times New Roman" w:cs="Times New Roman"/>
+                                <w:b/>
+                                <w:bCs/>
+                                <w:sz w:val="22"/>
+                                <w:szCs w:val="22"/>
+                              </w:rPr>
+                              <w:t>Zubair Yusuf – YUS23592590</w:t>
+                            </w:r>
+                          </w:p>
+                          <w:p>
+                            <w:pPr>
+                              <w:pStyle w:val="ListParagraph"/>
+                              <w:numPr>
+                                <w:ilvl w:val="0"/>
+                                <w:numId w:val="2"/>
+                              </w:numPr>
+                              <w:spacing w:after="0"/>
+                              <w:rPr>
+                                <w:rFonts w:ascii="Times New Roman" w:hAnsi="Times New Roman" w:cs="Times New Roman"/>
+                                <w:b/>
+                                <w:bCs/>
+                                <w:sz w:val="22"/>
+                                <w:szCs w:val="22"/>
+                              </w:rPr>
+                            </w:pPr>
+                            <w:r>
+                              <w:rPr>
+                                <w:rFonts w:ascii="Times New Roman" w:hAnsi="Times New Roman" w:cs="Times New Roman"/>
+                                <w:b/>
+                                <w:bCs/>
+                                <w:sz w:val="22"/>
+                                <w:szCs w:val="22"/>
+                              </w:rPr>
+                              <w:t xml:space="preserve">Aboubacar Sylla - </w:t>
+                            </w:r>
+                            <w:r>
+                              <w:rPr>
+                                <w:rFonts w:ascii="Times New Roman" w:hAnsi="Times New Roman" w:cs="Times New Roman"/>
+                                <w:b/>
+                                <w:bCs/>
+                                <w:sz w:val="22"/>
+                                <w:szCs w:val="22"/>
+                                <w:lang w:val="en"/>
+                              </w:rPr>
+                              <w:t>SYL23568693</w:t>
+                            </w:r>
+                          </w:p>
+                          <w:p>
+                            <w:pPr>
+                              <w:pStyle w:val="ListParagraph"/>
+                              <w:numPr>
+                                <w:ilvl w:val="0"/>
+                                <w:numId w:val="2"/>
+                              </w:numPr>
+                              <w:spacing w:after="0"/>
+                              <w:rPr>
+                                <w:rFonts w:ascii="Times New Roman" w:hAnsi="Times New Roman" w:cs="Times New Roman"/>
+                                <w:b/>
+                                <w:bCs/>
+                                <w:sz w:val="22"/>
+                                <w:szCs w:val="22"/>
+                              </w:rPr>
+                            </w:pPr>
+                            <w:r>
+                              <w:rPr>
+                                <w:rFonts w:ascii="Times New Roman" w:hAnsi="Times New Roman" w:cs="Times New Roman"/>
+                                <w:b/>
+                                <w:bCs/>
+                                <w:sz w:val="22"/>
+                                <w:szCs w:val="22"/>
+                              </w:rPr>
+                              <w:t>Ismail Abdullahi – ABD23589297</w:t>
+                            </w:r>
+                          </w:p>
+                          <w:p>
+                            <w:pPr>
+                              <w:spacing w:after="0"/>
+                              <w:rPr>
+                                <w:b/>
+                                <w:bCs/>
+                              </w:rPr>
+                            </w:pPr>
+                          </w:p>
+                        </w:txbxContent>
+                      </wps:txbx>
+                      <wps:bodyPr rot="0" vert="horz" wrap="square" lIns="91440" tIns="45720" rIns="91440" bIns="45720" anchor="t" anchorCtr="0">
+                        <a:spAutoFit/>
+                      </wps:bodyPr>
+                    </wps:wsp>
+                  </a:graphicData>
+                </a:graphic>
+                <wp14:sizeRelH relativeFrom="margin">
+                  <wp14:pctWidth>0</wp14:pctWidth>
+                </wp14:sizeRelH>
+                <wp14:sizeRelV relativeFrom="margin">
+                  <wp14:pctHeight>20000</wp14:pctHeight>
+                </wp14:sizeRelV>
+              </wp:anchor>
+            </w:drawing>
+          </mc:Choice>
+          <mc:Fallback>
+            <w:pict>
+              <v:shapetype w14:anchorId="54BC8081" id="_x0000_t202" coordsize="21600,21600" o:spt="202" path="m,l,21600r21600,l21600,xe">
+                <v:stroke joinstyle="miter"/>
+                <v:path gradientshapeok="t" o:connecttype="rect"/>
+              </v:shapetype>
+              <v:shape id="Text Box 2" o:spid="_x0000_s1026" type="#_x0000_t202" style="position:absolute;margin-left:-58pt;margin-top:266.05pt;width:322pt;height:110.6pt;z-index:-251656192;visibility:visible;mso-wrap-style:square;mso-width-percent:0;mso-height-percent:200;mso-wrap-distance-left:9pt;mso-wrap-distance-top:3.6pt;mso-wrap-distance-right:9pt;mso-wrap-distance-bottom:3.6pt;mso-position-horizontal:absolute;mso-position-horizontal-relative:margin;mso-position-vertical:absolute;mso-position-vertical-relative:text;mso-width-percent:0;mso-height-percent:200;mso-width-relative:margin;mso-height-relative:margin;v-text-anchor:top" o:gfxdata="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" stroked="f">
+                <v:textbox style="mso-fit-shape-to-text:t">
+                  <w:txbxContent>
+                    <w:p>
+                      <w:pPr>
+                        <w:spacing w:after="0"/>
+                        <w:rPr>
+                          <w:rFonts w:ascii="Times New Roman" w:hAnsi="Times New Roman" w:cs="Times New Roman"/>
+                          <w:b/>
+                          <w:bCs/>
+                          <w:sz w:val="22"/>
+                          <w:szCs w:val="22"/>
+                        </w:rPr>
+                      </w:pPr>
+                      <w:r>
+                        <w:rPr>
+                          <w:rFonts w:ascii="Times New Roman" w:hAnsi="Times New Roman" w:cs="Times New Roman"/>
+                          <w:b/>
+                          <w:bCs/>
+                          <w:sz w:val="22"/>
+                          <w:szCs w:val="22"/>
+                        </w:rPr>
+                        <w:t>University of Roehampton</w:t>
+                      </w:r>
+                    </w:p>
+                    <w:p>
+                      <w:pPr>
+                        <w:spacing w:after="0"/>
+                        <w:rPr>
+                          <w:rFonts w:ascii="Times New Roman" w:hAnsi="Times New Roman" w:cs="Times New Roman"/>
+                          <w:b/>
+                          <w:bCs/>
+                          <w:sz w:val="22"/>
+                          <w:szCs w:val="22"/>
+                        </w:rPr>
+                      </w:pPr>
+                      <w:r>
+                        <w:rPr>
+                          <w:rFonts w:ascii="Times New Roman" w:hAnsi="Times New Roman" w:cs="Times New Roman"/>
+                          <w:b/>
+                          <w:bCs/>
+                          <w:sz w:val="22"/>
+                          <w:szCs w:val="22"/>
+                        </w:rPr>
+                        <w:t>Module: Software Engineering</w:t>
+                      </w:r>
+                    </w:p>
+                    <w:p>
+                      <w:pPr>
+                        <w:spacing w:after="0"/>
+                        <w:rPr>
+                          <w:rFonts w:ascii="Times New Roman" w:hAnsi="Times New Roman" w:cs="Times New Roman"/>
+                          <w:b/>
+                          <w:bCs/>
+                          <w:sz w:val="22"/>
+                          <w:szCs w:val="22"/>
+                        </w:rPr>
+                      </w:pPr>
+                      <w:r>
+                        <w:rPr>
+                          <w:rFonts w:ascii="Times New Roman" w:hAnsi="Times New Roman" w:cs="Times New Roman"/>
+                          <w:b/>
+                          <w:bCs/>
+                          <w:sz w:val="22"/>
+                          <w:szCs w:val="22"/>
+                        </w:rPr>
+                        <w:t>Assignment: Coursework 1. Sprint 1</w:t>
+                      </w:r>
+                    </w:p>
+                    <w:p>
+                      <w:pPr>
+                        <w:spacing w:after="0"/>
+                        <w:rPr>
+                          <w:rFonts w:ascii="Times New Roman" w:hAnsi="Times New Roman" w:cs="Times New Roman"/>
+                          <w:b/>
+                          <w:bCs/>
+                          <w:sz w:val="22"/>
+                          <w:szCs w:val="22"/>
+                        </w:rPr>
+                      </w:pPr>
+                      <w:r>
+                        <w:rPr>
+                          <w:rFonts w:ascii="Times New Roman" w:hAnsi="Times New Roman" w:cs="Times New Roman"/>
+                          <w:b/>
+                          <w:bCs/>
+                          <w:sz w:val="22"/>
+                          <w:szCs w:val="22"/>
+                        </w:rPr>
+                        <w:t>Group name: Lexicon</w:t>
+                      </w:r>
+                    </w:p>
+                    <w:p>
+                      <w:pPr>
+                        <w:spacing w:after="0"/>
+                        <w:rPr>
+                          <w:rFonts w:ascii="Times New Roman" w:hAnsi="Times New Roman" w:cs="Times New Roman"/>
+                          <w:b/>
+                          <w:bCs/>
+                          <w:sz w:val="22"/>
+                          <w:szCs w:val="22"/>
+                        </w:rPr>
+                      </w:pPr>
+                      <w:r>
+                        <w:rPr>
+                          <w:rFonts w:ascii="Times New Roman" w:hAnsi="Times New Roman" w:cs="Times New Roman"/>
+                          <w:b/>
+                          <w:bCs/>
+                          <w:sz w:val="22"/>
+                          <w:szCs w:val="22"/>
+                        </w:rPr>
+                        <w:t>Team Members:</w:t>
+                      </w:r>
+                    </w:p>
+                    <w:p>
+                      <w:pPr>
+                        <w:pStyle w:val="ListParagraph"/>
+                        <w:numPr>
+                          <w:ilvl w:val="0"/>
+                          <w:numId w:val="2"/>
+                        </w:numPr>
+                        <w:spacing w:after="0"/>
+                        <w:rPr>
+                          <w:rFonts w:ascii="Times New Roman" w:hAnsi="Times New Roman" w:cs="Times New Roman"/>
+                          <w:b/>
+                          <w:bCs/>
+                          <w:sz w:val="22"/>
+                          <w:szCs w:val="22"/>
+                        </w:rPr>
+                      </w:pPr>
+                      <w:r>
+                        <w:rPr>
+                          <w:rFonts w:ascii="Times New Roman" w:hAnsi="Times New Roman" w:cs="Times New Roman"/>
+                          <w:b/>
+                          <w:bCs/>
+                          <w:sz w:val="22"/>
+                          <w:szCs w:val="22"/>
+                        </w:rPr>
+                        <w:t>Bakhtiyor Sohibnazarov – SOH22590018</w:t>
+                      </w:r>
+                    </w:p>
+                    <w:p>
+                      <w:pPr>
+                        <w:pStyle w:val="ListParagraph"/>
+                        <w:numPr>
+                          <w:ilvl w:val="0"/>
+                          <w:numId w:val="2"/>
+                        </w:numPr>
+                        <w:spacing w:after="0"/>
+                        <w:rPr>
+                          <w:rFonts w:ascii="Times New Roman" w:hAnsi="Times New Roman" w:cs="Times New Roman"/>
+                          <w:b/>
+                          <w:bCs/>
+                          <w:sz w:val="22"/>
+                          <w:szCs w:val="22"/>
+                        </w:rPr>
+                      </w:pPr>
+                      <w:r>
+                        <w:rPr>
+                          <w:rFonts w:ascii="Times New Roman" w:hAnsi="Times New Roman" w:cs="Times New Roman"/>
+                          <w:b/>
+                          <w:bCs/>
+                          <w:sz w:val="22"/>
+                          <w:szCs w:val="22"/>
+                        </w:rPr>
+                        <w:t>Zubair Yusuf – YUS23592590</w:t>
+                      </w:r>
+                    </w:p>
+                    <w:p>
+                      <w:pPr>
+                        <w:pStyle w:val="ListParagraph"/>
+                        <w:numPr>
+                          <w:ilvl w:val="0"/>
+                          <w:numId w:val="2"/>
+                        </w:numPr>
+                        <w:spacing w:after="0"/>
+                        <w:rPr>
+                          <w:rFonts w:ascii="Times New Roman" w:hAnsi="Times New Roman" w:cs="Times New Roman"/>
+                          <w:b/>
+                          <w:bCs/>
+                          <w:sz w:val="22"/>
+                          <w:szCs w:val="22"/>
+                        </w:rPr>
+                      </w:pPr>
+                      <w:r>
+                        <w:rPr>
+                          <w:rFonts w:ascii="Times New Roman" w:hAnsi="Times New Roman" w:cs="Times New Roman"/>
+                          <w:b/>
+                          <w:bCs/>
+                          <w:sz w:val="22"/>
+                          <w:szCs w:val="22"/>
+                        </w:rPr>
+                        <w:t xml:space="preserve">Aboubacar Sylla - </w:t>
+                      </w:r>
+                      <w:r>
+                        <w:rPr>
+                          <w:rFonts w:ascii="Times New Roman" w:hAnsi="Times New Roman" w:cs="Times New Roman"/>
+                          <w:b/>
+                          <w:bCs/>
+                          <w:sz w:val="22"/>
+                          <w:szCs w:val="22"/>
+                          <w:lang w:val="en"/>
+                        </w:rPr>
+                        <w:t>SYL23568693</w:t>
+                      </w:r>
+                    </w:p>
+                    <w:p>
+                      <w:pPr>
+                        <w:pStyle w:val="ListParagraph"/>
+                        <w:numPr>
+                          <w:ilvl w:val="0"/>
+                          <w:numId w:val="2"/>
+                        </w:numPr>
+                        <w:spacing w:after="0"/>
+                        <w:rPr>
+                          <w:rFonts w:ascii="Times New Roman" w:hAnsi="Times New Roman" w:cs="Times New Roman"/>
+                          <w:b/>
+                          <w:bCs/>
+                          <w:sz w:val="22"/>
+                          <w:szCs w:val="22"/>
+                        </w:rPr>
+                      </w:pPr>
+                      <w:r>
+                        <w:rPr>
+                          <w:rFonts w:ascii="Times New Roman" w:hAnsi="Times New Roman" w:cs="Times New Roman"/>
+                          <w:b/>
+                          <w:bCs/>
+                          <w:sz w:val="22"/>
+                          <w:szCs w:val="22"/>
+                        </w:rPr>
+                        <w:t>Ismail Abdullahi – ABD23589297</w:t>
+                      </w:r>
+                    </w:p>
+                    <w:p>
+                      <w:pPr>
+                        <w:spacing w:after="0"/>
+                        <w:rPr>
+                          <w:b/>
+                          <w:bCs/>
+                        </w:rPr>
+                      </w:pPr>
+                    </w:p>
+                  </w:txbxContent>
+                </v:textbox>
+                <w10:wrap anchorx="margin"/>
+              </v:shape>
+            </w:pict>
+          </mc:Fallback>
+        </mc:AlternateContent>
+      </w:r>
       <w:r>
         <w:rPr>
           <w:rFonts w:ascii="Times New Roman" w:hAnsi="Times New Roman" w:cs="Times New Roman"/>
@@ -225,7 +789,7 @@
             </w:rPr>
             <w:fldChar w:fldCharType="separate"/>
           </w:r>
-          <w:hyperlink w:anchor="_Toc189751212" w:history="1">
+          <w:hyperlink w:anchor="_Toc189825099" w:history="1">
             <w:r>
               <w:rPr>
                 <w:rStyle w:val="Hyperlink"/>
@@ -273,7 +837,7 @@
                 <w:noProof/>
                 <w:webHidden/>
               </w:rPr>
-              <w:instrText xml:space="preserve"> PAGEREF _Toc189751212 \h </w:instrText>
+              <w:instrText xml:space="preserve"> PAGEREF _Toc189825099 \h </w:instrText>
             </w:r>
             <w:r>
               <w:rPr>
@@ -317,7 +881,7 @@
               <w:lang w:eastAsia="en-GB"/>
             </w:rPr>
           </w:pPr>
-          <w:hyperlink w:anchor="_Toc189751213" w:history="1">
+          <w:hyperlink w:anchor="_Toc189825100" w:history="1">
             <w:r>
               <w:rPr>
                 <w:rStyle w:val="Hyperlink"/>
@@ -365,7 +929,7 @@
                 <w:noProof/>
                 <w:webHidden/>
               </w:rPr>
-              <w:instrText xml:space="preserve"> PAGEREF _Toc189751213 \h </w:instrText>
+              <w:instrText xml:space="preserve"> PAGEREF _Toc189825100 \h </w:instrText>
             </w:r>
             <w:r>
               <w:rPr>
@@ -409,7 +973,7 @@
               <w:lang w:eastAsia="en-GB"/>
             </w:rPr>
           </w:pPr>
-          <w:hyperlink w:anchor="_Toc189751214" w:history="1">
+          <w:hyperlink w:anchor="_Toc189825101" w:history="1">
             <w:r>
               <w:rPr>
                 <w:rStyle w:val="Hyperlink"/>
@@ -457,7 +1021,7 @@
                 <w:noProof/>
                 <w:webHidden/>
               </w:rPr>
-              <w:instrText xml:space="preserve"> PAGEREF _Toc189751214 \h </w:instrText>
+              <w:instrText xml:space="preserve"> PAGEREF _Toc189825101 \h </w:instrText>
             </w:r>
             <w:r>
               <w:rPr>
@@ -501,7 +1065,7 @@
               <w:lang w:eastAsia="en-GB"/>
             </w:rPr>
           </w:pPr>
-          <w:hyperlink w:anchor="_Toc189751215" w:history="1">
+          <w:hyperlink w:anchor="_Toc189825102" w:history="1">
             <w:r>
               <w:rPr>
                 <w:rStyle w:val="Hyperlink"/>
@@ -549,7 +1113,7 @@
                 <w:noProof/>
                 <w:webHidden/>
               </w:rPr>
-              <w:instrText xml:space="preserve"> PAGEREF _Toc189751215 \h </w:instrText>
+              <w:instrText xml:space="preserve"> PAGEREF _Toc189825102 \h </w:instrText>
             </w:r>
             <w:r>
               <w:rPr>
@@ -593,7 +1157,7 @@
               <w:lang w:eastAsia="en-GB"/>
             </w:rPr>
           </w:pPr>
-          <w:hyperlink w:anchor="_Toc189751216" w:history="1">
+          <w:hyperlink w:anchor="_Toc189825103" w:history="1">
             <w:r>
               <w:rPr>
                 <w:rStyle w:val="Hyperlink"/>
@@ -641,7 +1205,7 @@
                 <w:noProof/>
                 <w:webHidden/>
               </w:rPr>
-              <w:instrText xml:space="preserve"> PAGEREF _Toc189751216 \h </w:instrText>
+              <w:instrText xml:space="preserve"> PAGEREF _Toc189825103 \h </w:instrText>
             </w:r>
             <w:r>
               <w:rPr>
@@ -685,7 +1249,7 @@
               <w:lang w:eastAsia="en-GB"/>
             </w:rPr>
           </w:pPr>
-          <w:hyperlink w:anchor="_Toc189751217" w:history="1">
+          <w:hyperlink w:anchor="_Toc189825104" w:history="1">
             <w:r>
               <w:rPr>
                 <w:rStyle w:val="Hyperlink"/>
@@ -733,7 +1297,7 @@
                 <w:noProof/>
                 <w:webHidden/>
               </w:rPr>
-              <w:instrText xml:space="preserve"> PAGEREF _Toc189751217 \h </w:instrText>
+              <w:instrText xml:space="preserve"> PAGEREF _Toc189825104 \h </w:instrText>
             </w:r>
             <w:r>
               <w:rPr>
@@ -777,7 +1341,7 @@
               <w:lang w:eastAsia="en-GB"/>
             </w:rPr>
           </w:pPr>
-          <w:hyperlink w:anchor="_Toc189751218" w:history="1">
+          <w:hyperlink w:anchor="_Toc189825105" w:history="1">
             <w:r>
               <w:rPr>
                 <w:rStyle w:val="Hyperlink"/>
@@ -825,7 +1389,7 @@
                 <w:noProof/>
                 <w:webHidden/>
               </w:rPr>
-              <w:instrText xml:space="preserve"> PAGEREF _Toc189751218 \h </w:instrText>
+              <w:instrText xml:space="preserve"> PAGEREF _Toc189825105 \h </w:instrText>
             </w:r>
             <w:r>
               <w:rPr>
@@ -869,7 +1433,7 @@
               <w:lang w:eastAsia="en-GB"/>
             </w:rPr>
           </w:pPr>
-          <w:hyperlink w:anchor="_Toc189751219" w:history="1">
+          <w:hyperlink w:anchor="_Toc189825106" w:history="1">
             <w:r>
               <w:rPr>
                 <w:rStyle w:val="Hyperlink"/>
@@ -917,7 +1481,7 @@
                 <w:noProof/>
                 <w:webHidden/>
               </w:rPr>
-              <w:instrText xml:space="preserve"> PAGEREF _Toc189751219 \h </w:instrText>
+              <w:instrText xml:space="preserve"> PAGEREF _Toc189825106 \h </w:instrText>
             </w:r>
             <w:r>
               <w:rPr>
@@ -961,7 +1525,7 @@
               <w:lang w:eastAsia="en-GB"/>
             </w:rPr>
           </w:pPr>
-          <w:hyperlink w:anchor="_Toc189751220" w:history="1">
+          <w:hyperlink w:anchor="_Toc189825107" w:history="1">
             <w:r>
               <w:rPr>
                 <w:rStyle w:val="Hyperlink"/>
@@ -1009,7 +1573,7 @@
                 <w:noProof/>
                 <w:webHidden/>
               </w:rPr>
-              <w:instrText xml:space="preserve"> PAGEREF _Toc189751220 \h </w:instrText>
+              <w:instrText xml:space="preserve"> PAGEREF _Toc189825107 \h </w:instrText>
             </w:r>
             <w:r>
               <w:rPr>
@@ -1053,7 +1617,7 @@
               <w:lang w:eastAsia="en-GB"/>
             </w:rPr>
           </w:pPr>
-          <w:hyperlink w:anchor="_Toc189751221" w:history="1">
+          <w:hyperlink w:anchor="_Toc189825108" w:history="1">
             <w:r>
               <w:rPr>
                 <w:rStyle w:val="Hyperlink"/>
@@ -1101,7 +1665,7 @@
                 <w:noProof/>
                 <w:webHidden/>
               </w:rPr>
-              <w:instrText xml:space="preserve"> PAGEREF _Toc189751221 \h </w:instrText>
+              <w:instrText xml:space="preserve"> PAGEREF _Toc189825108 \h </w:instrText>
             </w:r>
             <w:r>
               <w:rPr>
@@ -1145,7 +1709,7 @@
               <w:lang w:eastAsia="en-GB"/>
             </w:rPr>
           </w:pPr>
-          <w:hyperlink w:anchor="_Toc189751222" w:history="1">
+          <w:hyperlink w:anchor="_Toc189825109" w:history="1">
             <w:r>
               <w:rPr>
                 <w:rStyle w:val="Hyperlink"/>
@@ -1193,7 +1757,7 @@
                 <w:noProof/>
                 <w:webHidden/>
               </w:rPr>
-              <w:instrText xml:space="preserve"> PAGEREF _Toc189751222 \h </w:instrText>
+              <w:instrText xml:space="preserve"> PAGEREF _Toc189825109 \h </w:instrText>
             </w:r>
             <w:r>
               <w:rPr>
@@ -1237,7 +1801,7 @@
               <w:lang w:eastAsia="en-GB"/>
             </w:rPr>
           </w:pPr>
-          <w:hyperlink w:anchor="_Toc189751223" w:history="1">
+          <w:hyperlink w:anchor="_Toc189825110" w:history="1">
             <w:r>
               <w:rPr>
                 <w:rStyle w:val="Hyperlink"/>
@@ -1285,7 +1849,7 @@
                 <w:noProof/>
                 <w:webHidden/>
               </w:rPr>
-              <w:instrText xml:space="preserve"> PAGEREF _Toc189751223 \h </w:instrText>
+              <w:instrText xml:space="preserve"> PAGEREF _Toc189825110 \h </w:instrText>
             </w:r>
             <w:r>
               <w:rPr>
@@ -1329,7 +1893,7 @@
               <w:lang w:eastAsia="en-GB"/>
             </w:rPr>
           </w:pPr>
-          <w:hyperlink w:anchor="_Toc189751224" w:history="1">
+          <w:hyperlink w:anchor="_Toc189825111" w:history="1">
             <w:r>
               <w:rPr>
                 <w:rStyle w:val="Hyperlink"/>
@@ -1377,7 +1941,7 @@
                 <w:noProof/>
                 <w:webHidden/>
               </w:rPr>
-              <w:instrText xml:space="preserve"> PAGEREF _Toc189751224 \h </w:instrText>
+              <w:instrText xml:space="preserve"> PAGEREF _Toc189825111 \h </w:instrText>
             </w:r>
             <w:r>
               <w:rPr>
@@ -1421,7 +1985,7 @@
               <w:lang w:eastAsia="en-GB"/>
             </w:rPr>
           </w:pPr>
-          <w:hyperlink w:anchor="_Toc189751225" w:history="1">
+          <w:hyperlink w:anchor="_Toc189825112" w:history="1">
             <w:r>
               <w:rPr>
                 <w:rStyle w:val="Hyperlink"/>
@@ -1469,7 +2033,7 @@
                 <w:noProof/>
                 <w:webHidden/>
               </w:rPr>
-              <w:instrText xml:space="preserve"> PAGEREF _Toc189751225 \h </w:instrText>
+              <w:instrText xml:space="preserve"> PAGEREF _Toc189825112 \h </w:instrText>
             </w:r>
             <w:r>
               <w:rPr>
@@ -1513,7 +2077,7 @@
               <w:lang w:eastAsia="en-GB"/>
             </w:rPr>
           </w:pPr>
-          <w:hyperlink w:anchor="_Toc189751226" w:history="1">
+          <w:hyperlink w:anchor="_Toc189825113" w:history="1">
             <w:r>
               <w:rPr>
                 <w:rStyle w:val="Hyperlink"/>
@@ -1561,7 +2125,7 @@
                 <w:noProof/>
                 <w:webHidden/>
               </w:rPr>
-              <w:instrText xml:space="preserve"> PAGEREF _Toc189751226 \h </w:instrText>
+              <w:instrText xml:space="preserve"> PAGEREF _Toc189825113 \h </w:instrText>
             </w:r>
             <w:r>
               <w:rPr>
@@ -1605,7 +2169,7 @@
               <w:lang w:eastAsia="en-GB"/>
             </w:rPr>
           </w:pPr>
-          <w:hyperlink w:anchor="_Toc189751227" w:history="1">
+          <w:hyperlink w:anchor="_Toc189825114" w:history="1">
             <w:r>
               <w:rPr>
                 <w:rStyle w:val="Hyperlink"/>
@@ -1653,7 +2217,7 @@
                 <w:noProof/>
                 <w:webHidden/>
               </w:rPr>
-              <w:instrText xml:space="preserve"> PAGEREF _Toc189751227 \h </w:instrText>
+              <w:instrText xml:space="preserve"> PAGEREF _Toc189825114 \h </w:instrText>
             </w:r>
             <w:r>
               <w:rPr>
@@ -1673,7 +2237,7 @@
                 <w:noProof/>
                 <w:webHidden/>
               </w:rPr>
-              <w:t>8</w:t>
+              <w:t>9</w:t>
             </w:r>
             <w:r>
               <w:rPr>
@@ -1697,7 +2261,7 @@
               <w:lang w:eastAsia="en-GB"/>
             </w:rPr>
           </w:pPr>
-          <w:hyperlink w:anchor="_Toc189751228" w:history="1">
+          <w:hyperlink w:anchor="_Toc189825115" w:history="1">
             <w:r>
               <w:rPr>
                 <w:rStyle w:val="Hyperlink"/>
@@ -1745,7 +2309,7 @@
                 <w:noProof/>
                 <w:webHidden/>
               </w:rPr>
-              <w:instrText xml:space="preserve"> PAGEREF _Toc189751228 \h </w:instrText>
+              <w:instrText xml:space="preserve"> PAGEREF _Toc189825115 \h </w:instrText>
             </w:r>
             <w:r>
               <w:rPr>
@@ -1765,7 +2329,7 @@
                 <w:noProof/>
                 <w:webHidden/>
               </w:rPr>
-              <w:t>8</w:t>
+              <w:t>10</w:t>
             </w:r>
             <w:r>
               <w:rPr>
@@ -1789,7 +2353,7 @@
               <w:lang w:eastAsia="en-GB"/>
             </w:rPr>
           </w:pPr>
-          <w:hyperlink w:anchor="_Toc189751229" w:history="1">
+          <w:hyperlink w:anchor="_Toc189825116" w:history="1">
             <w:r>
               <w:rPr>
                 <w:rStyle w:val="Hyperlink"/>
@@ -1837,7 +2401,7 @@
                 <w:noProof/>
                 <w:webHidden/>
               </w:rPr>
-              <w:instrText xml:space="preserve"> PAGEREF _Toc189751229 \h </w:instrText>
+              <w:instrText xml:space="preserve"> PAGEREF _Toc189825116 \h </w:instrText>
             </w:r>
             <w:r>
               <w:rPr>
@@ -1857,7 +2421,7 @@
                 <w:noProof/>
                 <w:webHidden/>
               </w:rPr>
-              <w:t>8</w:t>
+              <w:t>10</w:t>
             </w:r>
             <w:r>
               <w:rPr>
@@ -1881,7 +2445,7 @@
               <w:lang w:eastAsia="en-GB"/>
             </w:rPr>
           </w:pPr>
-          <w:hyperlink w:anchor="_Toc189751230" w:history="1">
+          <w:hyperlink w:anchor="_Toc189825117" w:history="1">
             <w:r>
               <w:rPr>
                 <w:rStyle w:val="Hyperlink"/>
@@ -1929,7 +2493,7 @@
                 <w:noProof/>
                 <w:webHidden/>
               </w:rPr>
-              <w:instrText xml:space="preserve"> PAGEREF _Toc189751230 \h </w:instrText>
+              <w:instrText xml:space="preserve"> PAGEREF _Toc189825117 \h </w:instrText>
             </w:r>
             <w:r>
               <w:rPr>
@@ -1949,7 +2513,7 @@
                 <w:noProof/>
                 <w:webHidden/>
               </w:rPr>
-              <w:t>8</w:t>
+              <w:t>10</w:t>
             </w:r>
             <w:r>
               <w:rPr>
@@ -1973,7 +2537,7 @@
               <w:lang w:eastAsia="en-GB"/>
             </w:rPr>
           </w:pPr>
-          <w:hyperlink w:anchor="_Toc189751231" w:history="1">
+          <w:hyperlink w:anchor="_Toc189825118" w:history="1">
             <w:r>
               <w:rPr>
                 <w:rStyle w:val="Hyperlink"/>
@@ -2021,7 +2585,7 @@
                 <w:noProof/>
                 <w:webHidden/>
               </w:rPr>
-              <w:instrText xml:space="preserve"> PAGEREF _Toc189751231 \h </w:instrText>
+              <w:instrText xml:space="preserve"> PAGEREF _Toc189825118 \h </w:instrText>
             </w:r>
             <w:r>
               <w:rPr>
@@ -2041,7 +2605,7 @@
                 <w:noProof/>
                 <w:webHidden/>
               </w:rPr>
-              <w:t>8</w:t>
+              <w:t>10</w:t>
             </w:r>
             <w:r>
               <w:rPr>
@@ -2065,7 +2629,7 @@
               <w:lang w:eastAsia="en-GB"/>
             </w:rPr>
           </w:pPr>
-          <w:hyperlink w:anchor="_Toc189751232" w:history="1">
+          <w:hyperlink w:anchor="_Toc189825119" w:history="1">
             <w:r>
               <w:rPr>
                 <w:rStyle w:val="Hyperlink"/>
@@ -2113,7 +2677,7 @@
                 <w:noProof/>
                 <w:webHidden/>
               </w:rPr>
-              <w:instrText xml:space="preserve"> PAGEREF _Toc189751232 \h </w:instrText>
+              <w:instrText xml:space="preserve"> PAGEREF _Toc189825119 \h </w:instrText>
             </w:r>
             <w:r>
               <w:rPr>
@@ -2133,7 +2697,7 @@
                 <w:noProof/>
                 <w:webHidden/>
               </w:rPr>
-              <w:t>8</w:t>
+              <w:t>10</w:t>
             </w:r>
             <w:r>
               <w:rPr>
@@ -2157,7 +2721,7 @@
               <w:lang w:eastAsia="en-GB"/>
             </w:rPr>
           </w:pPr>
-          <w:hyperlink w:anchor="_Toc189751233" w:history="1">
+          <w:hyperlink w:anchor="_Toc189825120" w:history="1">
             <w:r>
               <w:rPr>
                 <w:rStyle w:val="Hyperlink"/>
@@ -2205,7 +2769,7 @@
                 <w:noProof/>
                 <w:webHidden/>
               </w:rPr>
-              <w:instrText xml:space="preserve"> PAGEREF _Toc189751233 \h </w:instrText>
+              <w:instrText xml:space="preserve"> PAGEREF _Toc189825120 \h </w:instrText>
             </w:r>
             <w:r>
               <w:rPr>
@@ -2225,7 +2789,7 @@
                 <w:noProof/>
                 <w:webHidden/>
               </w:rPr>
-              <w:t>8</w:t>
+              <w:t>10</w:t>
             </w:r>
             <w:r>
               <w:rPr>
@@ -2248,7 +2812,7 @@
               <w:lang w:eastAsia="en-GB"/>
             </w:rPr>
           </w:pPr>
-          <w:hyperlink w:anchor="_Toc189751234" w:history="1">
+          <w:hyperlink w:anchor="_Toc189825121" w:history="1">
             <w:r>
               <w:rPr>
                 <w:rStyle w:val="Hyperlink"/>
@@ -2278,7 +2842,7 @@
                 <w:noProof/>
                 <w:webHidden/>
               </w:rPr>
-              <w:instrText xml:space="preserve"> PAGEREF _Toc189751234 \h </w:instrText>
+              <w:instrText xml:space="preserve"> PAGEREF _Toc189825121 \h </w:instrText>
             </w:r>
             <w:r>
               <w:rPr>
@@ -2298,7 +2862,7 @@
                 <w:noProof/>
                 <w:webHidden/>
               </w:rPr>
-              <w:t>8</w:t>
+              <w:t>10</w:t>
             </w:r>
             <w:r>
               <w:rPr>
@@ -2322,7 +2886,7 @@
               <w:lang w:eastAsia="en-GB"/>
             </w:rPr>
           </w:pPr>
-          <w:hyperlink w:anchor="_Toc189751235" w:history="1">
+          <w:hyperlink w:anchor="_Toc189825122" w:history="1">
             <w:r>
               <w:rPr>
                 <w:rStyle w:val="Hyperlink"/>
@@ -2370,7 +2934,7 @@
                 <w:noProof/>
                 <w:webHidden/>
               </w:rPr>
-              <w:instrText xml:space="preserve"> PAGEREF _Toc189751235 \h </w:instrText>
+              <w:instrText xml:space="preserve"> PAGEREF _Toc189825122 \h </w:instrText>
             </w:r>
             <w:r>
               <w:rPr>
@@ -2390,7 +2954,7 @@
                 <w:noProof/>
                 <w:webHidden/>
               </w:rPr>
-              <w:t>9</w:t>
+              <w:t>10</w:t>
             </w:r>
             <w:r>
               <w:rPr>
@@ -2466,7 +3030,7 @@
           <w:bCs/>
         </w:rPr>
       </w:pPr>
-      <w:bookmarkStart w:id="0" w:name="_Toc189751212"/>
+      <w:bookmarkStart w:id="0" w:name="_Toc189825099"/>
       <w:r>
         <w:rPr>
           <w:rFonts w:ascii="Times New Roman" w:hAnsi="Times New Roman" w:cs="Times New Roman"/>
@@ -2673,6 +3237,16 @@
         </w:rPr>
         <w:t xml:space="preserve">Zubair Yusuf – </w:t>
       </w:r>
+      <w:r>
+        <w:rPr>
+          <w:rFonts w:ascii="Times New Roman" w:hAnsi="Times New Roman" w:cs="Times New Roman"/>
+          <w:b/>
+          <w:bCs/>
+          <w:sz w:val="22"/>
+          <w:szCs w:val="22"/>
+        </w:rPr>
+        <w:t>YUS23592590</w:t>
+      </w:r>
     </w:p>
     <w:p>
       <w:pPr>
@@ -2699,6 +3273,17 @@
         </w:rPr>
         <w:t xml:space="preserve">Aboubacar Sylla - </w:t>
       </w:r>
+      <w:r>
+        <w:rPr>
+          <w:rFonts w:ascii="Times New Roman" w:hAnsi="Times New Roman" w:cs="Times New Roman"/>
+          <w:b/>
+          <w:bCs/>
+          <w:sz w:val="22"/>
+          <w:szCs w:val="22"/>
+          <w:lang w:val="en"/>
+        </w:rPr>
+        <w:t>SYL23568693</w:t>
+      </w:r>
     </w:p>
     <w:p>
       <w:pPr>
@@ -2744,6 +3329,16 @@
           <w:szCs w:val="22"/>
         </w:rPr>
         <w:t xml:space="preserve"> </w:t>
+      </w:r>
+      <w:r>
+        <w:rPr>
+          <w:rFonts w:ascii="Times New Roman" w:hAnsi="Times New Roman" w:cs="Times New Roman"/>
+          <w:b/>
+          <w:bCs/>
+          <w:sz w:val="22"/>
+          <w:szCs w:val="22"/>
+        </w:rPr>
+        <w:t>ABD23589297</w:t>
       </w:r>
     </w:p>
     <w:p>
@@ -2760,7 +3355,7 @@
           <w:bCs/>
         </w:rPr>
       </w:pPr>
-      <w:bookmarkStart w:id="1" w:name="_Toc189751213"/>
+      <w:bookmarkStart w:id="1" w:name="_Toc189825100"/>
       <w:r>
         <w:rPr>
           <w:rFonts w:ascii="Times New Roman" w:hAnsi="Times New Roman" w:cs="Times New Roman"/>
@@ -2784,7 +3379,7 @@
           <w:bCs/>
         </w:rPr>
       </w:pPr>
-      <w:bookmarkStart w:id="2" w:name="_Toc189751214"/>
+      <w:bookmarkStart w:id="2" w:name="_Toc189825101"/>
       <w:r>
         <w:rPr>
           <w:rFonts w:ascii="Times New Roman" w:hAnsi="Times New Roman" w:cs="Times New Roman"/>
@@ -3136,7 +3731,7 @@
           <w:bCs/>
         </w:rPr>
       </w:pPr>
-      <w:bookmarkStart w:id="3" w:name="_Toc189751215"/>
+      <w:bookmarkStart w:id="3" w:name="_Toc189825102"/>
       <w:r>
         <w:rPr>
           <w:rFonts w:ascii="Times New Roman" w:hAnsi="Times New Roman" w:cs="Times New Roman"/>
@@ -3338,7 +3933,7 @@
           <w:bCs/>
         </w:rPr>
       </w:pPr>
-      <w:bookmarkStart w:id="4" w:name="_Toc189751216"/>
+      <w:bookmarkStart w:id="4" w:name="_Toc189825103"/>
       <w:r>
         <w:rPr>
           <w:rFonts w:ascii="Times New Roman" w:hAnsi="Times New Roman" w:cs="Times New Roman"/>
@@ -3821,7 +4416,7 @@
           <w:bCs/>
         </w:rPr>
       </w:pPr>
-      <w:bookmarkStart w:id="5" w:name="_Toc189751217"/>
+      <w:bookmarkStart w:id="5" w:name="_Toc189825104"/>
       <w:r>
         <w:rPr>
           <w:rFonts w:ascii="Times New Roman" w:hAnsi="Times New Roman" w:cs="Times New Roman"/>
@@ -4229,7 +4824,7 @@
           <w:bCs/>
         </w:rPr>
       </w:pPr>
-      <w:bookmarkStart w:id="6" w:name="_Toc189751218"/>
+      <w:bookmarkStart w:id="6" w:name="_Toc189825105"/>
       <w:r>
         <w:rPr>
           <w:rFonts w:ascii="Times New Roman" w:hAnsi="Times New Roman" w:cs="Times New Roman"/>
@@ -4302,6 +4897,7 @@
         </w:rPr>
         <w:t xml:space="preserve">Use </w:t>
       </w:r>
+      <w:proofErr w:type="spellStart"/>
       <w:r>
         <w:rPr>
           <w:rFonts w:ascii="Times New Roman" w:hAnsi="Times New Roman" w:cs="Times New Roman"/>
@@ -4312,6 +4908,7 @@
         </w:rPr>
         <w:t>GitFlow</w:t>
       </w:r>
+      <w:proofErr w:type="spellEnd"/>
       <w:r>
         <w:rPr>
           <w:rFonts w:ascii="Times New Roman" w:hAnsi="Times New Roman" w:cs="Times New Roman"/>
@@ -4558,7 +5155,7 @@
           <w:bCs/>
         </w:rPr>
       </w:pPr>
-      <w:bookmarkStart w:id="7" w:name="_Toc189751219"/>
+      <w:bookmarkStart w:id="7" w:name="_Toc189825106"/>
       <w:r>
         <w:rPr>
           <w:rFonts w:ascii="Times New Roman" w:hAnsi="Times New Roman" w:cs="Times New Roman"/>
@@ -4732,7 +5329,7 @@
           <w:bCs/>
         </w:rPr>
       </w:pPr>
-      <w:bookmarkStart w:id="8" w:name="_Toc189751220"/>
+      <w:bookmarkStart w:id="8" w:name="_Toc189825107"/>
       <w:r>
         <w:rPr>
           <w:rFonts w:ascii="Times New Roman" w:hAnsi="Times New Roman" w:cs="Times New Roman"/>
@@ -4904,7 +5501,7 @@
           <w:bCs/>
         </w:rPr>
       </w:pPr>
-      <w:bookmarkStart w:id="9" w:name="_Toc189751221"/>
+      <w:bookmarkStart w:id="9" w:name="_Toc189825108"/>
       <w:r>
         <w:rPr>
           <w:rFonts w:ascii="Times New Roman" w:hAnsi="Times New Roman" w:cs="Times New Roman"/>
@@ -5048,7 +5645,7 @@
           <w:bCs/>
         </w:rPr>
       </w:pPr>
-      <w:bookmarkStart w:id="10" w:name="_Toc189751222"/>
+      <w:bookmarkStart w:id="10" w:name="_Toc189825109"/>
       <w:r>
         <w:rPr>
           <w:rFonts w:ascii="Times New Roman" w:hAnsi="Times New Roman" w:cs="Times New Roman"/>
@@ -5091,7 +5688,7 @@
           <w:bCs/>
         </w:rPr>
       </w:pPr>
-      <w:bookmarkStart w:id="11" w:name="_Toc189751223"/>
+      <w:bookmarkStart w:id="11" w:name="_Toc189825110"/>
       <w:r>
         <w:rPr>
           <w:rFonts w:ascii="Times New Roman" w:hAnsi="Times New Roman" w:cs="Times New Roman"/>
@@ -5170,7 +5767,7 @@
           <w:bCs/>
         </w:rPr>
       </w:pPr>
-      <w:bookmarkStart w:id="12" w:name="_Toc189751224"/>
+      <w:bookmarkStart w:id="12" w:name="_Toc189825111"/>
       <w:r>
         <w:rPr>
           <w:rFonts w:ascii="Times New Roman" w:hAnsi="Times New Roman" w:cs="Times New Roman"/>
@@ -6075,7 +6672,7 @@
           <w:bCs/>
         </w:rPr>
       </w:pPr>
-      <w:bookmarkStart w:id="13" w:name="_Toc189751225"/>
+      <w:bookmarkStart w:id="13" w:name="_Toc189825112"/>
       <w:r>
         <w:rPr>
           <w:rFonts w:ascii="Times New Roman" w:hAnsi="Times New Roman" w:cs="Times New Roman"/>
@@ -6100,7 +6697,7 @@
           <w:bCs/>
         </w:rPr>
       </w:pPr>
-      <w:bookmarkStart w:id="14" w:name="_Toc189751226"/>
+      <w:bookmarkStart w:id="14" w:name="_Toc189825113"/>
       <w:r>
         <w:rPr>
           <w:rFonts w:ascii="Times New Roman" w:hAnsi="Times New Roman" w:cs="Times New Roman"/>
@@ -6117,7 +6714,7 @@
           <w:noProof/>
         </w:rPr>
         <w:drawing>
-          <wp:inline distT="0" distB="0" distL="0" distR="0" wp14:anchorId="194BE4CE" wp14:editId="30F3EDFA">
+          <wp:inline distT="0" distB="0" distL="0" distR="0" wp14:anchorId="194BE4CE" wp14:editId="5A29C957">
             <wp:extent cx="5731510" cy="7098030"/>
             <wp:effectExtent l="0" t="0" r="2540" b="7620"/>
             <wp:docPr id="1646052038" name="Picture 1"/>
@@ -6163,6 +6760,55 @@
     <w:p/>
     <w:p/>
     <w:p>
+      <w:r>
+        <w:rPr>
+          <w:noProof/>
+        </w:rPr>
+        <w:lastRenderedPageBreak/>
+        <w:drawing>
+          <wp:inline distT="0" distB="0" distL="0" distR="0" wp14:anchorId="70A98C68" wp14:editId="5C844A78">
+            <wp:extent cx="5731510" cy="6189027"/>
+            <wp:effectExtent l="0" t="0" r="2540" b="2540"/>
+            <wp:docPr id="1395107082" name="Picture 1"/>
+            <wp:cNvGraphicFramePr>
+              <a:graphicFrameLocks xmlns:a="http://schemas.openxmlformats.org/drawingml/2006/main" noChangeAspect="1"/>
+            </wp:cNvGraphicFramePr>
+            <a:graphic xmlns:a="http://schemas.openxmlformats.org/drawingml/2006/main">
+              <a:graphicData uri="http://schemas.openxmlformats.org/drawingml/2006/picture">
+                <pic:pic xmlns:pic="http://schemas.openxmlformats.org/drawingml/2006/picture">
+                  <pic:nvPicPr>
+                    <pic:cNvPr id="1395107082" name="Picture 1"/>
+                    <pic:cNvPicPr/>
+                  </pic:nvPicPr>
+                  <pic:blipFill>
+                    <a:blip r:embed="rId12" cstate="print">
+                      <a:extLst>
+                        <a:ext uri="{28A0092B-C50C-407E-A947-70E740481C1C}">
+                          <a14:useLocalDpi xmlns:a14="http://schemas.microsoft.com/office/drawing/2010/main" val="0"/>
+                        </a:ext>
+                      </a:extLst>
+                    </a:blip>
+                    <a:stretch>
+                      <a:fillRect/>
+                    </a:stretch>
+                  </pic:blipFill>
+                  <pic:spPr>
+                    <a:xfrm>
+                      <a:off x="0" y="0"/>
+                      <a:ext cx="5731510" cy="6189027"/>
+                    </a:xfrm>
+                    <a:prstGeom prst="rect">
+                      <a:avLst/>
+                    </a:prstGeom>
+                  </pic:spPr>
+                </pic:pic>
+              </a:graphicData>
+            </a:graphic>
+          </wp:inline>
+        </w:drawing>
+      </w:r>
+    </w:p>
+    <w:p>
       <w:pPr>
         <w:pStyle w:val="Heading2"/>
         <w:numPr>
@@ -6175,35 +6821,86 @@
           <w:bCs/>
         </w:rPr>
       </w:pPr>
-      <w:bookmarkStart w:id="15" w:name="_Toc189751227"/>
-      <w:r>
-        <w:rPr>
-          <w:rFonts w:ascii="Times New Roman" w:hAnsi="Times New Roman" w:cs="Times New Roman"/>
-          <w:b/>
-          <w:bCs/>
+      <w:bookmarkStart w:id="15" w:name="_Toc189825114"/>
+      <w:r>
+        <w:rPr>
+          <w:noProof/>
+          <w:sz w:val="22"/>
+          <w:szCs w:val="22"/>
         </w:rPr>
         <w:lastRenderedPageBreak/>
+        <w:drawing>
+          <wp:anchor distT="0" distB="0" distL="114300" distR="114300" simplePos="0" relativeHeight="251658240" behindDoc="1" locked="0" layoutInCell="1" allowOverlap="1" wp14:anchorId="6B13FA31" wp14:editId="410E4BF2">
+            <wp:simplePos x="0" y="0"/>
+            <wp:positionH relativeFrom="margin">
+              <wp:align>right</wp:align>
+            </wp:positionH>
+            <wp:positionV relativeFrom="paragraph">
+              <wp:posOffset>427453</wp:posOffset>
+            </wp:positionV>
+            <wp:extent cx="5731510" cy="6609080"/>
+            <wp:effectExtent l="0" t="0" r="2540" b="1270"/>
+            <wp:wrapTight wrapText="bothSides">
+              <wp:wrapPolygon edited="0">
+                <wp:start x="0" y="0"/>
+                <wp:lineTo x="0" y="21542"/>
+                <wp:lineTo x="21538" y="21542"/>
+                <wp:lineTo x="21538" y="0"/>
+                <wp:lineTo x="0" y="0"/>
+              </wp:wrapPolygon>
+            </wp:wrapTight>
+            <wp:docPr id="1595918608" name="Picture 2" descr="A screenshot of a phone&#10;&#10;Description automatically generated"/>
+            <wp:cNvGraphicFramePr>
+              <a:graphicFrameLocks xmlns:a="http://schemas.openxmlformats.org/drawingml/2006/main" noChangeAspect="1"/>
+            </wp:cNvGraphicFramePr>
+            <a:graphic xmlns:a="http://schemas.openxmlformats.org/drawingml/2006/main">
+              <a:graphicData uri="http://schemas.openxmlformats.org/drawingml/2006/picture">
+                <pic:pic xmlns:pic="http://schemas.openxmlformats.org/drawingml/2006/picture">
+                  <pic:nvPicPr>
+                    <pic:cNvPr id="1595918608" name="Picture 2" descr="A screenshot of a phone&#10;&#10;Description automatically generated"/>
+                    <pic:cNvPicPr/>
+                  </pic:nvPicPr>
+                  <pic:blipFill>
+                    <a:blip r:embed="rId13" cstate="print">
+                      <a:extLst>
+                        <a:ext uri="{28A0092B-C50C-407E-A947-70E740481C1C}">
+                          <a14:useLocalDpi xmlns:a14="http://schemas.microsoft.com/office/drawing/2010/main" val="0"/>
+                        </a:ext>
+                      </a:extLst>
+                    </a:blip>
+                    <a:stretch>
+                      <a:fillRect/>
+                    </a:stretch>
+                  </pic:blipFill>
+                  <pic:spPr>
+                    <a:xfrm>
+                      <a:off x="0" y="0"/>
+                      <a:ext cx="5731510" cy="6609080"/>
+                    </a:xfrm>
+                    <a:prstGeom prst="rect">
+                      <a:avLst/>
+                    </a:prstGeom>
+                  </pic:spPr>
+                </pic:pic>
+              </a:graphicData>
+            </a:graphic>
+          </wp:anchor>
+        </w:drawing>
+      </w:r>
+      <w:r>
+        <w:rPr>
+          <w:rFonts w:ascii="Times New Roman" w:hAnsi="Times New Roman" w:cs="Times New Roman"/>
+          <w:b/>
+          <w:bCs/>
+        </w:rPr>
         <w:t>Organizer-Side Persona</w:t>
       </w:r>
       <w:bookmarkEnd w:id="15"/>
     </w:p>
-    <w:p>
-      <w:pPr>
-        <w:pStyle w:val="ListParagraph"/>
-        <w:ind w:left="852"/>
-        <w:rPr>
-          <w:sz w:val="22"/>
-          <w:szCs w:val="22"/>
-        </w:rPr>
-      </w:pPr>
-      <w:r>
-        <w:rPr>
-          <w:sz w:val="22"/>
-          <w:szCs w:val="22"/>
-        </w:rPr>
-        <w:t>Here Should Be image of Persona</w:t>
-      </w:r>
-    </w:p>
+    <w:p/>
+    <w:p/>
+    <w:p/>
+    <w:p/>
     <w:p>
       <w:pPr>
         <w:pStyle w:val="Heading1"/>
@@ -6218,13 +6915,14 @@
           <w:bCs/>
         </w:rPr>
       </w:pPr>
-      <w:bookmarkStart w:id="16" w:name="_Toc189751228"/>
-      <w:r>
-        <w:rPr>
-          <w:rFonts w:ascii="Times New Roman" w:hAnsi="Times New Roman" w:cs="Times New Roman"/>
-          <w:b/>
-          <w:bCs/>
-        </w:rPr>
+      <w:bookmarkStart w:id="16" w:name="_Toc189825115"/>
+      <w:r>
+        <w:rPr>
+          <w:rFonts w:ascii="Times New Roman" w:hAnsi="Times New Roman" w:cs="Times New Roman"/>
+          <w:b/>
+          <w:bCs/>
+        </w:rPr>
+        <w:lastRenderedPageBreak/>
         <w:t xml:space="preserve">Ethical </w:t>
       </w:r>
       <w:r>
@@ -6250,7 +6948,7 @@
           <w:bCs/>
         </w:rPr>
       </w:pPr>
-      <w:bookmarkStart w:id="17" w:name="_Toc189751229"/>
+      <w:bookmarkStart w:id="17" w:name="_Toc189825116"/>
       <w:r>
         <w:rPr>
           <w:rFonts w:ascii="Times New Roman" w:hAnsi="Times New Roman" w:cs="Times New Roman"/>
@@ -6397,7 +7095,7 @@
           <w:bCs/>
         </w:rPr>
       </w:pPr>
-      <w:bookmarkStart w:id="18" w:name="_Toc189751230"/>
+      <w:bookmarkStart w:id="18" w:name="_Toc189825117"/>
       <w:r>
         <w:rPr>
           <w:rFonts w:ascii="Times New Roman" w:hAnsi="Times New Roman" w:cs="Times New Roman"/>
@@ -6528,7 +7226,7 @@
           <w:bCs/>
         </w:rPr>
       </w:pPr>
-      <w:bookmarkStart w:id="19" w:name="_Toc189751231"/>
+      <w:bookmarkStart w:id="19" w:name="_Toc189825118"/>
       <w:r>
         <w:rPr>
           <w:rFonts w:ascii="Times New Roman" w:hAnsi="Times New Roman" w:cs="Times New Roman"/>
@@ -6642,7 +7340,7 @@
           <w:bCs/>
         </w:rPr>
       </w:pPr>
-      <w:bookmarkStart w:id="20" w:name="_Toc189751232"/>
+      <w:bookmarkStart w:id="20" w:name="_Toc189825119"/>
       <w:r>
         <w:rPr>
           <w:rFonts w:ascii="Times New Roman" w:hAnsi="Times New Roman" w:cs="Times New Roman"/>
@@ -6762,7 +7460,7 @@
           <w:bCs/>
         </w:rPr>
       </w:pPr>
-      <w:bookmarkStart w:id="21" w:name="_Toc189751233"/>
+      <w:bookmarkStart w:id="21" w:name="_Toc189825120"/>
       <w:r>
         <w:rPr>
           <w:rFonts w:ascii="Times New Roman" w:hAnsi="Times New Roman" w:cs="Times New Roman"/>
@@ -6783,7 +7481,7 @@
           <w:bCs/>
         </w:rPr>
       </w:pPr>
-      <w:bookmarkStart w:id="22" w:name="_Toc189751234"/>
+      <w:bookmarkStart w:id="22" w:name="_Toc189825121"/>
       <w:r>
         <w:rPr>
           <w:rFonts w:ascii="Times New Roman" w:hAnsi="Times New Roman" w:cs="Times New Roman"/>
@@ -6810,7 +7508,7 @@
       <w:r>
         <w:t xml:space="preserve">Lexicon: </w:t>
       </w:r>
-      <w:hyperlink r:id="rId12" w:history="1">
+      <w:hyperlink r:id="rId14" w:history="1">
         <w:r>
           <w:rPr>
             <w:rStyle w:val="Hyperlink"/>
@@ -6833,14 +7531,13 @@
           <w:bCs/>
         </w:rPr>
       </w:pPr>
-      <w:bookmarkStart w:id="23" w:name="_Toc189751235"/>
-      <w:r>
-        <w:rPr>
-          <w:rFonts w:ascii="Times New Roman" w:hAnsi="Times New Roman" w:cs="Times New Roman"/>
-          <w:b/>
-          <w:bCs/>
-        </w:rPr>
-        <w:lastRenderedPageBreak/>
+      <w:bookmarkStart w:id="23" w:name="_Toc189825122"/>
+      <w:r>
+        <w:rPr>
+          <w:rFonts w:ascii="Times New Roman" w:hAnsi="Times New Roman" w:cs="Times New Roman"/>
+          <w:b/>
+          <w:bCs/>
+        </w:rPr>
         <w:t>Project Link</w:t>
       </w:r>
       <w:bookmarkEnd w:id="23"/>
@@ -6853,7 +7550,7 @@
       <w:r>
         <w:t xml:space="preserve">Project: </w:t>
       </w:r>
-      <w:hyperlink r:id="rId13" w:history="1">
+      <w:hyperlink r:id="rId15" w:history="1">
         <w:r>
           <w:rPr>
             <w:rStyle w:val="Hyperlink"/>
@@ -6864,7 +7561,7 @@
       </w:hyperlink>
     </w:p>
     <w:sectPr>
-      <w:footerReference w:type="default" r:id="rId14"/>
+      <w:footerReference w:type="default" r:id="rId16"/>
       <w:pgSz w:w="11906" w:h="16838"/>
       <w:pgMar w:top="1440" w:right="1440" w:bottom="1440" w:left="1440" w:header="708" w:footer="708" w:gutter="0"/>
       <w:cols w:space="708"/>
@@ -12374,14 +13071,7 @@
 <file path=customXml/itemProps1.xml><?xml version="1.0" encoding="utf-8"?>
 <ds:datastoreItem xmlns:ds="http://schemas.openxmlformats.org/officeDocument/2006/customXml" ds:itemID="{93C36544-F3FE-444A-ADA6-65F05057F497}">
   <ds:schemaRefs>
-    <ds:schemaRef ds:uri="http://purl.org/dc/dcmitype/"/>
-    <ds:schemaRef ds:uri="http://www.w3.org/XML/1998/namespace"/>
-    <ds:schemaRef ds:uri="http://schemas.openxmlformats.org/package/2006/metadata/core-properties"/>
-    <ds:schemaRef ds:uri="1fbb9773-748d-4f2e-a009-4e47c0a83699"/>
-    <ds:schemaRef ds:uri="http://purl.org/dc/elements/1.1/"/>
     <ds:schemaRef ds:uri="http://schemas.microsoft.com/office/2006/metadata/properties"/>
-    <ds:schemaRef ds:uri="http://purl.org/dc/terms/"/>
-    <ds:schemaRef ds:uri="http://schemas.microsoft.com/office/2006/documentManagement/types"/>
     <ds:schemaRef ds:uri="http://schemas.microsoft.com/office/infopath/2007/PartnerControls"/>
     <ds:schemaRef ds:uri="de7635b5-1267-4210-a175-8bf98d4595cf"/>
   </ds:schemaRefs>

</xml_diff>